<commit_message>
unify lexicalminermultilingual, delete lexical resources, remove dependency of distsim on core by moving the dirt SyntacticResource implementation to core
</commit_message>
<xml_diff>
--- a/distsim/doc/distsim-user-guide.docx
+++ b/distsim/doc/distsim-user-guide.docx
@@ -30025,12 +30025,7 @@
       </w:r>
       <w:proofErr w:type="spellEnd"/>
       <w:r>
-        <w:t xml:space="preserve"> </w:t>
-      </w:r>
-      <w:bookmarkStart w:id="72" w:name="_GoBack"/>
-      <w:bookmarkEnd w:id="72"/>
-      <w:r>
-        <w:t>corpus.</w:t>
+        <w:t xml:space="preserve"> corpus.</w:t>
       </w:r>
     </w:p>
     <w:p>
@@ -32764,13 +32759,18 @@
         <w:bidi w:val="0"/>
       </w:pPr>
       <w:r>
-        <w:t>element-class</w:t>
-      </w:r>
-      <w:r>
-        <w:t xml:space="preserve">: the </w:t>
-      </w:r>
-      <w:r>
-        <w:t>class of the elements stored in this database</w:t>
+        <w:t>top-n-rules</w:t>
+      </w:r>
+      <w:r>
+        <w:t xml:space="preserve">: </w:t>
+      </w:r>
+      <w:r>
+        <w:t xml:space="preserve">indicate the </w:t>
+      </w:r>
+      <w:bookmarkStart w:id="72" w:name="_GoBack"/>
+      <w:bookmarkEnd w:id="72"/>
+      <w:r>
+        <w:t>number of top rules to be retrieved</w:t>
       </w:r>
     </w:p>
     <w:p>
@@ -32783,13 +32783,24 @@
         <w:bidi w:val="0"/>
       </w:pPr>
       <w:r>
-        <w:t>top-n-rules</w:t>
-      </w:r>
-      <w:r>
-        <w:t xml:space="preserve">: </w:t>
-      </w:r>
-      <w:r>
-        <w:t>indicate the number of top rules to be retrieved</w:t>
+        <w:t>l2r-</w:t>
+      </w:r>
+      <w:r>
+        <w:t xml:space="preserve">redis-host: the host of </w:t>
+      </w:r>
+      <w:proofErr w:type="spellStart"/>
+      <w:r>
+        <w:t>R</w:t>
+      </w:r>
+      <w:r>
+        <w:t>edis</w:t>
+      </w:r>
+      <w:proofErr w:type="spellEnd"/>
+      <w:r>
+        <w:t xml:space="preserve"> server</w:t>
+      </w:r>
+      <w:r>
+        <w:t xml:space="preserve"> which contains the left-2-right rules</w:t>
       </w:r>
     </w:p>
     <w:p>
@@ -32805,21 +32816,18 @@
         <w:t>l2r-</w:t>
       </w:r>
       <w:r>
-        <w:t xml:space="preserve">redis-host: the host of </w:t>
-      </w:r>
-      <w:proofErr w:type="spellStart"/>
-      <w:r>
-        <w:t>R</w:t>
-      </w:r>
-      <w:r>
-        <w:t>edis</w:t>
-      </w:r>
-      <w:proofErr w:type="spellEnd"/>
-      <w:r>
-        <w:t xml:space="preserve"> server</w:t>
-      </w:r>
-      <w:r>
-        <w:t xml:space="preserve"> which contains the left-2-right rules</w:t>
+        <w:t xml:space="preserve">redis-port: </w:t>
+      </w:r>
+      <w:r>
+        <w:t xml:space="preserve">the port of </w:t>
+      </w:r>
+      <w:proofErr w:type="spellStart"/>
+      <w:r>
+        <w:t>Redis</w:t>
+      </w:r>
+      <w:proofErr w:type="spellEnd"/>
+      <w:r>
+        <w:t xml:space="preserve"> server which contains the left-2-right rules</w:t>
       </w:r>
     </w:p>
     <w:p>
@@ -32832,13 +32840,7 @@
         <w:bidi w:val="0"/>
       </w:pPr>
       <w:r>
-        <w:t>l2r-</w:t>
-      </w:r>
-      <w:r>
-        <w:t xml:space="preserve">redis-port: </w:t>
-      </w:r>
-      <w:r>
-        <w:t xml:space="preserve">the port of </w:t>
+        <w:t xml:space="preserve">r2l-redis-host: the host of </w:t>
       </w:r>
       <w:proofErr w:type="spellStart"/>
       <w:r>
@@ -32846,7 +32848,7 @@
       </w:r>
       <w:proofErr w:type="spellEnd"/>
       <w:r>
-        <w:t xml:space="preserve"> server which contains the left-2-right rules</w:t>
+        <w:t xml:space="preserve"> server which contains the right-2-left rules</w:t>
       </w:r>
     </w:p>
     <w:p>
@@ -32859,7 +32861,7 @@
         <w:bidi w:val="0"/>
       </w:pPr>
       <w:r>
-        <w:t xml:space="preserve">r2l-redis-host: the host of </w:t>
+        <w:t xml:space="preserve">r2l-redis-port: the port of </w:t>
       </w:r>
       <w:proofErr w:type="spellStart"/>
       <w:r>
@@ -32869,6 +32871,97 @@
       <w:r>
         <w:t xml:space="preserve"> server which contains the right-2-left rules</w:t>
       </w:r>
+    </w:p>
+    <w:p>
+      <w:pPr>
+        <w:pStyle w:val="ListParagraph"/>
+        <w:bidi w:val="0"/>
+        <w:ind w:left="1080"/>
+      </w:pPr>
+    </w:p>
+    <w:p>
+      <w:pPr>
+        <w:pStyle w:val="Heading1"/>
+        <w:bidi w:val="0"/>
+      </w:pPr>
+      <w:bookmarkStart w:id="73" w:name="_Toc345435308"/>
+      <w:bookmarkStart w:id="74" w:name="_Toc345435418"/>
+      <w:bookmarkStart w:id="75" w:name="_Toc345435486"/>
+      <w:r>
+        <w:t>Application</w:t>
+      </w:r>
+      <w:bookmarkEnd w:id="73"/>
+      <w:bookmarkEnd w:id="74"/>
+      <w:bookmarkEnd w:id="75"/>
+    </w:p>
+    <w:p>
+      <w:pPr>
+        <w:bidi w:val="0"/>
+      </w:pPr>
+    </w:p>
+    <w:p>
+      <w:pPr>
+        <w:bidi w:val="0"/>
+        <w:spacing w:after="0"/>
+        <w:ind w:left="720"/>
+      </w:pPr>
+      <w:r>
+        <w:t>The build-model script builds a distributional similarity for a given directory of configuration files.</w:t>
+      </w:r>
+    </w:p>
+    <w:p>
+      <w:pPr>
+        <w:bidi w:val="0"/>
+        <w:spacing w:after="0"/>
+        <w:ind w:left="720"/>
+      </w:pPr>
+      <w:r>
+        <w:t xml:space="preserve">&gt; </w:t>
+      </w:r>
+      <w:proofErr w:type="gramStart"/>
+      <w:r>
+        <w:t>build-model</w:t>
+      </w:r>
+      <w:proofErr w:type="gramEnd"/>
+      <w:r>
+        <w:t xml:space="preserve"> &lt;configuration directory&gt;</w:t>
+      </w:r>
+    </w:p>
+    <w:p>
+      <w:pPr>
+        <w:bidi w:val="0"/>
+        <w:spacing w:after="0"/>
+        <w:ind w:left="720"/>
+      </w:pPr>
+    </w:p>
+    <w:p>
+      <w:pPr>
+        <w:bidi w:val="0"/>
+        <w:spacing w:after="0"/>
+        <w:ind w:left="720"/>
+      </w:pPr>
+      <w:r>
+        <w:t xml:space="preserve">The script </w:t>
+      </w:r>
+      <w:r>
+        <w:t xml:space="preserve">includes </w:t>
+      </w:r>
+      <w:r>
+        <w:t xml:space="preserve">following </w:t>
+      </w:r>
+      <w:r>
+        <w:t>main programs</w:t>
+      </w:r>
+      <w:r>
+        <w:t>:</w:t>
+      </w:r>
+    </w:p>
+    <w:p>
+      <w:pPr>
+        <w:bidi w:val="0"/>
+        <w:spacing w:after="0"/>
+        <w:ind w:left="720"/>
+      </w:pPr>
     </w:p>
     <w:p>
       <w:pPr>
@@ -32880,15 +32973,16 @@
         <w:bidi w:val="0"/>
       </w:pPr>
       <w:r>
-        <w:t xml:space="preserve">r2l-redis-port: the port of </w:t>
-      </w:r>
-      <w:proofErr w:type="spellStart"/>
-      <w:r>
-        <w:t>Redis</w:t>
-      </w:r>
-      <w:proofErr w:type="spellEnd"/>
-      <w:r>
-        <w:t xml:space="preserve"> server which contains the right-2-left rules</w:t>
+        <w:t>eu.excitementproject.eop.distsim</w:t>
+      </w:r>
+      <w:r>
+        <w:t>.builders.cooccurrence.GeneralCooccurrenceExtractor</w:t>
+      </w:r>
+      <w:r>
+        <w:t xml:space="preserve"> &lt;configuration file&gt;</w:t>
+      </w:r>
+      <w:r>
+        <w:t xml:space="preserve"> </w:t>
       </w:r>
     </w:p>
     <w:p>
@@ -32897,89 +32991,26 @@
         <w:bidi w:val="0"/>
         <w:ind w:left="1080"/>
       </w:pPr>
-    </w:p>
-    <w:p>
-      <w:pPr>
-        <w:pStyle w:val="Heading1"/>
-        <w:bidi w:val="0"/>
-      </w:pPr>
-      <w:bookmarkStart w:id="73" w:name="_Toc345435308"/>
-      <w:bookmarkStart w:id="74" w:name="_Toc345435418"/>
-      <w:bookmarkStart w:id="75" w:name="_Toc345435486"/>
-      <w:r>
-        <w:t>Application</w:t>
-      </w:r>
-      <w:bookmarkEnd w:id="73"/>
-      <w:bookmarkEnd w:id="74"/>
-      <w:bookmarkEnd w:id="75"/>
-    </w:p>
-    <w:p>
-      <w:pPr>
-        <w:bidi w:val="0"/>
-      </w:pPr>
-    </w:p>
-    <w:p>
-      <w:pPr>
-        <w:bidi w:val="0"/>
-        <w:spacing w:after="0"/>
-        <w:ind w:left="720"/>
-      </w:pPr>
-      <w:r>
-        <w:t>The build-model script builds a distributional similarity for a given directory of configuration files.</w:t>
-      </w:r>
-    </w:p>
-    <w:p>
-      <w:pPr>
-        <w:bidi w:val="0"/>
-        <w:spacing w:after="0"/>
-        <w:ind w:left="720"/>
-      </w:pPr>
-      <w:r>
-        <w:t xml:space="preserve">&gt; </w:t>
+      <w:r>
+        <w:t xml:space="preserve">Gets a corpus and generates co-occurrences database, composed of </w:t>
       </w:r>
       <w:proofErr w:type="gramStart"/>
       <w:r>
-        <w:t>build-model</w:t>
+        <w:t>a text</w:t>
       </w:r>
       <w:proofErr w:type="gramEnd"/>
       <w:r>
-        <w:t xml:space="preserve"> &lt;configuration directory&gt;</w:t>
-      </w:r>
-    </w:p>
-    <w:p>
-      <w:pPr>
-        <w:bidi w:val="0"/>
-        <w:spacing w:after="0"/>
-        <w:ind w:left="720"/>
-      </w:pPr>
-    </w:p>
-    <w:p>
-      <w:pPr>
-        <w:bidi w:val="0"/>
-        <w:spacing w:after="0"/>
-        <w:ind w:left="720"/>
-      </w:pPr>
-      <w:r>
-        <w:t xml:space="preserve">The script </w:t>
-      </w:r>
-      <w:r>
-        <w:t xml:space="preserve">includes </w:t>
-      </w:r>
-      <w:r>
-        <w:t xml:space="preserve">following </w:t>
-      </w:r>
-      <w:r>
-        <w:t>main programs</w:t>
-      </w:r>
-      <w:r>
-        <w:t>:</w:t>
-      </w:r>
-    </w:p>
-    <w:p>
-      <w:pPr>
-        <w:bidi w:val="0"/>
-        <w:spacing w:after="0"/>
-        <w:ind w:left="720"/>
+        <w:t>-units storage, where each text-unit has a unique id and count, and a co-occurrence storage, composed of two text-unit ids and their relations</w:t>
+      </w:r>
+      <w:r>
+        <w:t>.</w:t>
+      </w:r>
+    </w:p>
+    <w:p>
+      <w:pPr>
+        <w:pStyle w:val="ListParagraph"/>
+        <w:bidi w:val="0"/>
+        <w:ind w:left="1080"/>
       </w:pPr>
     </w:p>
     <w:p>
@@ -32990,19 +33021,18 @@
           <w:numId w:val="7"/>
         </w:numPr>
         <w:bidi w:val="0"/>
-      </w:pPr>
-      <w:r>
+        <w:ind w:left="1040"/>
+      </w:pPr>
+      <w:r>
+        <w:lastRenderedPageBreak/>
         <w:t>eu.excitementproject.eop.distsim</w:t>
       </w:r>
       <w:r>
-        <w:t>.builders.cooccurrence.GeneralCooccurrenceExtractor</w:t>
+        <w:t>.builders.elementfeature.GeneralElementFeatureExtractor</w:t>
       </w:r>
       <w:r>
         <w:t xml:space="preserve"> &lt;configuration file&gt;</w:t>
       </w:r>
-      <w:r>
-        <w:t xml:space="preserve"> </w:t>
-      </w:r>
     </w:p>
     <w:p>
       <w:pPr>
@@ -33011,18 +33041,16 @@
         <w:ind w:left="1080"/>
       </w:pPr>
       <w:r>
-        <w:t xml:space="preserve">Gets a corpus and generates co-occurrences database, composed of </w:t>
-      </w:r>
-      <w:proofErr w:type="gramStart"/>
-      <w:r>
-        <w:t>a text</w:t>
-      </w:r>
-      <w:proofErr w:type="gramEnd"/>
-      <w:r>
-        <w:t>-units storage, where each text-unit has a unique id and count, and a co-occurrence storage, composed of two text-unit ids and their relations</w:t>
-      </w:r>
-      <w:r>
-        <w:t>.</w:t>
+        <w:t>Gets a database of co-occurrences, and generates a database of elements and features with their counts, composed of elements storage (where each element is assigned to a unique id and count), feature storage (wher</w:t>
+      </w:r>
+      <w:r>
+        <w:t>e each feature is assigned to a</w:t>
+      </w:r>
+      <w:r>
+        <w:t xml:space="preserve"> unique </w:t>
+      </w:r>
+      <w:r>
+        <w:t>id and count), element-features storage where each element id is assigned to a list of feature ids with their joint counts, and a feature-elements storage, where each feature id is assigned to a set of elements.</w:t>
       </w:r>
     </w:p>
     <w:p>
@@ -33040,16 +33068,28 @@
           <w:numId w:val="7"/>
         </w:numPr>
         <w:bidi w:val="0"/>
-        <w:ind w:left="1040"/>
-      </w:pPr>
-      <w:r>
-        <w:t>eu.excitementproject.eop.distsim</w:t>
-      </w:r>
-      <w:r>
-        <w:t>.builders.elementfeature.GeneralElementFeatureExtractor</w:t>
-      </w:r>
-      <w:r>
-        <w:t xml:space="preserve"> &lt;configuration file&gt;</w:t>
+      </w:pPr>
+      <w:proofErr w:type="spellStart"/>
+      <w:r>
+        <w:t>eu.excitementproject.eop.distsim.builders.elementfeature</w:t>
+      </w:r>
+      <w:proofErr w:type="spellEnd"/>
+      <w:r>
+        <w:t>.</w:t>
+      </w:r>
+      <w:r>
+        <w:t xml:space="preserve"> </w:t>
+      </w:r>
+      <w:proofErr w:type="spellStart"/>
+      <w:r>
+        <w:t>ExtractAndCountBasicNodeBasedElementsFeatures</w:t>
+      </w:r>
+      <w:proofErr w:type="spellEnd"/>
+      <w:r>
+        <w:t xml:space="preserve"> </w:t>
+      </w:r>
+      <w:r>
+        <w:t>&lt;configuration file&gt;</w:t>
       </w:r>
     </w:p>
     <w:p>
@@ -33059,16 +33099,23 @@
         <w:ind w:left="1080"/>
       </w:pPr>
       <w:r>
-        <w:t>Gets a database of co-occurrences, and generates a database of elements and features with their counts, composed of elements storage (where each element is assigned to a unique id and count), feature storage (wher</w:t>
-      </w:r>
-      <w:r>
-        <w:t>e each feature is assigned to a</w:t>
-      </w:r>
-      <w:r>
-        <w:t xml:space="preserve"> unique </w:t>
-      </w:r>
-      <w:r>
-        <w:t>id and count), element-features storage where each element id is assigned to a list of feature ids with their joint counts, and a feature-elements storage, where each feature id is assigned to a set of elements.</w:t>
+        <w:t xml:space="preserve">Gets a </w:t>
+      </w:r>
+      <w:r>
+        <w:t>corpus</w:t>
+      </w:r>
+      <w:r>
+        <w:t>, and generates a database of elements and features with their counts, composed of elements storage (where each element is assigned to a unique id and count), feature storage (where each feature is assigned to a unique id and count), element-features storage where each element id is assigned to a list of feature ids with their joint counts, and a feature-elements storage, where each feature id is assigned to a set of elements.</w:t>
+      </w:r>
+    </w:p>
+    <w:p>
+      <w:pPr>
+        <w:pStyle w:val="ListParagraph"/>
+        <w:bidi w:val="0"/>
+        <w:ind w:left="1080"/>
+      </w:pPr>
+      <w:r>
+        <w:t>This program can be used, instead of the two above programs. In contrast to the above program it does not requires memory, since it is based on the map-reduce scheme.</w:t>
       </w:r>
     </w:p>
     <w:p>
@@ -33087,27 +33134,14 @@
         </w:numPr>
         <w:bidi w:val="0"/>
       </w:pPr>
-      <w:proofErr w:type="spellStart"/>
-      <w:r>
-        <w:t>eu.excitementproject.eop.distsim.builders.elementfeature</w:t>
-      </w:r>
-      <w:proofErr w:type="spellEnd"/>
-      <w:r>
-        <w:t>.</w:t>
-      </w:r>
-      <w:r>
-        <w:t xml:space="preserve"> </w:t>
-      </w:r>
-      <w:proofErr w:type="spellStart"/>
-      <w:r>
-        <w:t>ExtractAndCountBasicNodeBasedElementsFeatures</w:t>
-      </w:r>
-      <w:proofErr w:type="spellEnd"/>
-      <w:r>
-        <w:t xml:space="preserve"> </w:t>
-      </w:r>
-      <w:r>
-        <w:t>&lt;configuration file&gt;</w:t>
+      <w:r>
+        <w:t>eu.excitementproject.eop.distsim</w:t>
+      </w:r>
+      <w:r>
+        <w:t>.builders.scoring.GeneralElementFeatureScorer</w:t>
+      </w:r>
+      <w:r>
+        <w:t xml:space="preserve"> &lt;configuration file&gt;</w:t>
       </w:r>
     </w:p>
     <w:p>
@@ -33117,23 +33151,7 @@
         <w:ind w:left="1080"/>
       </w:pPr>
       <w:r>
-        <w:t xml:space="preserve">Gets a </w:t>
-      </w:r>
-      <w:r>
-        <w:t>corpus</w:t>
-      </w:r>
-      <w:r>
-        <w:t>, and generates a database of elements and features with their counts, composed of elements storage (where each element is assigned to a unique id and count), feature storage (where each feature is assigned to a unique id and count), element-features storage where each element id is assigned to a list of feature ids with their joint counts, and a feature-elements storage, where each feature id is assigned to a set of elements.</w:t>
-      </w:r>
-    </w:p>
-    <w:p>
-      <w:pPr>
-        <w:pStyle w:val="ListParagraph"/>
-        <w:bidi w:val="0"/>
-        <w:ind w:left="1080"/>
-      </w:pPr>
-      <w:r>
-        <w:t>This program can be used, instead of the two above programs. In contrast to the above program it does not requires memory, since it is based on the map-reduce scheme.</w:t>
+        <w:t>Gets a database of elements and features with their counts, and generates a database of elements and features with their scores, composed of storage of element-feature scores, and storage of element scores.</w:t>
       </w:r>
     </w:p>
     <w:p>
@@ -33156,10 +33174,10 @@
         <w:t>eu.excitementproject.eop.distsim</w:t>
       </w:r>
       <w:r>
-        <w:t>.builders.scoring.GeneralElementFeatureScorer</w:t>
-      </w:r>
-      <w:r>
-        <w:t xml:space="preserve"> &lt;configuration file&gt;</w:t>
+        <w:t xml:space="preserve">.builders.similarity.GeneralElementSimilarityCalculator </w:t>
+      </w:r>
+      <w:r>
+        <w:t>&lt;configuration file&gt;</w:t>
       </w:r>
     </w:p>
     <w:p>
@@ -33169,7 +33187,10 @@
         <w:ind w:left="1080"/>
       </w:pPr>
       <w:r>
-        <w:t>Gets a database of elements and features with their counts, and generates a database of elements and features with their scores, composed of storage of element-feature scores, and storage of element scores.</w:t>
+        <w:t xml:space="preserve">Gets a database of elements and features scores, and generates </w:t>
+      </w:r>
+      <w:r>
+        <w:t>a database of element similarities, where each element id is assigned to a list of entailing element ids with their similarity scores.</w:t>
       </w:r>
     </w:p>
     <w:p>
@@ -33192,10 +33213,13 @@
         <w:t>eu.excitementproject.eop.distsim</w:t>
       </w:r>
       <w:r>
-        <w:t xml:space="preserve">.builders.similarity.GeneralElementSimilarityCalculator </w:t>
-      </w:r>
-      <w:r>
-        <w:t>&lt;configuration file&gt;</w:t>
+        <w:t>.builders.similarity.GeneralElementSimilarityCombiner</w:t>
+      </w:r>
+      <w:r>
+        <w:t xml:space="preserve"> &lt;configuration file&gt;</w:t>
+      </w:r>
+      <w:r>
+        <w:t xml:space="preserve"> </w:t>
       </w:r>
     </w:p>
     <w:p>
@@ -33205,10 +33229,7 @@
         <w:ind w:left="1080"/>
       </w:pPr>
       <w:r>
-        <w:t xml:space="preserve">Gets a database of elements and features scores, and generates </w:t>
-      </w:r>
-      <w:r>
-        <w:t>a database of element similarities, where each element id is assigned to a list of entailing element ids with their similarity scores.</w:t>
+        <w:t>Gets a list of similarity databases, and generates a combined similarity database.</w:t>
       </w:r>
     </w:p>
     <w:p>
@@ -33231,13 +33252,10 @@
         <w:t>eu.excitementproject.eop.distsim</w:t>
       </w:r>
       <w:r>
-        <w:t>.builders.similarity.GeneralElementSimilarityCombiner</w:t>
-      </w:r>
-      <w:r>
-        <w:t xml:space="preserve"> &lt;configuration file&gt;</w:t>
-      </w:r>
-      <w:r>
-        <w:t xml:space="preserve"> </w:t>
+        <w:t>.storage</w:t>
+      </w:r>
+      <w:r>
+        <w:t>.File2Redis &lt;configuration file&gt;</w:t>
       </w:r>
     </w:p>
     <w:p>
@@ -33247,8 +33265,33 @@
         <w:ind w:left="1080"/>
       </w:pPr>
       <w:r>
-        <w:t>Gets a list of similarity databases, and generates a combined similarity database.</w:t>
-      </w:r>
+        <w:t xml:space="preserve">Converts a given general storage device of type </w:t>
+      </w:r>
+      <w:proofErr w:type="spellStart"/>
+      <w:r>
+        <w:t>eu.excitementproject.eop.distsim</w:t>
+      </w:r>
+      <w:r>
+        <w:t>.storage</w:t>
+      </w:r>
+      <w:r>
+        <w:t>.File</w:t>
+      </w:r>
+      <w:proofErr w:type="spellEnd"/>
+      <w:r>
+        <w:t xml:space="preserve"> to </w:t>
+      </w:r>
+      <w:proofErr w:type="spellStart"/>
+      <w:r>
+        <w:t>eu.excitementproject.eop.distsim</w:t>
+      </w:r>
+      <w:r>
+        <w:t>.storage</w:t>
+      </w:r>
+      <w:r>
+        <w:t>.Redis</w:t>
+      </w:r>
+      <w:proofErr w:type="spellEnd"/>
     </w:p>
     <w:p>
       <w:pPr>
@@ -33273,7 +33316,7 @@
         <w:t>.storage</w:t>
       </w:r>
       <w:r>
-        <w:t>.File2Redis &lt;configuration file&gt;</w:t>
+        <w:t>.ElementFile2Redis &lt;configuration file&gt;</w:t>
       </w:r>
     </w:p>
     <w:p>
@@ -33283,68 +33326,7 @@
         <w:ind w:left="1080"/>
       </w:pPr>
       <w:r>
-        <w:t xml:space="preserve">Converts a given general storage device of type </w:t>
-      </w:r>
-      <w:proofErr w:type="spellStart"/>
-      <w:r>
-        <w:t>eu.excitementproject.eop.distsim</w:t>
-      </w:r>
-      <w:r>
-        <w:t>.storage</w:t>
-      </w:r>
-      <w:r>
-        <w:t>.File</w:t>
-      </w:r>
-      <w:proofErr w:type="spellEnd"/>
-      <w:r>
-        <w:t xml:space="preserve"> to </w:t>
-      </w:r>
-      <w:proofErr w:type="spellStart"/>
-      <w:r>
-        <w:t>eu.excitementproject.eop.distsim</w:t>
-      </w:r>
-      <w:r>
-        <w:t>.storage</w:t>
-      </w:r>
-      <w:r>
-        <w:t>.Redis</w:t>
-      </w:r>
-      <w:proofErr w:type="spellEnd"/>
-    </w:p>
-    <w:p>
-      <w:pPr>
-        <w:pStyle w:val="ListParagraph"/>
-        <w:bidi w:val="0"/>
-        <w:ind w:left="1080"/>
-      </w:pPr>
-    </w:p>
-    <w:p>
-      <w:pPr>
-        <w:pStyle w:val="ListParagraph"/>
-        <w:numPr>
-          <w:ilvl w:val="0"/>
-          <w:numId w:val="7"/>
-        </w:numPr>
-        <w:bidi w:val="0"/>
-      </w:pPr>
-      <w:r>
         <w:lastRenderedPageBreak/>
-        <w:t>eu.excitementproject.eop.distsim</w:t>
-      </w:r>
-      <w:r>
-        <w:t>.storage</w:t>
-      </w:r>
-      <w:r>
-        <w:t>.ElementFile2Redis &lt;configuration file&gt;</w:t>
-      </w:r>
-    </w:p>
-    <w:p>
-      <w:pPr>
-        <w:pStyle w:val="ListParagraph"/>
-        <w:bidi w:val="0"/>
-        <w:ind w:left="1080"/>
-      </w:pPr>
-      <w:r>
         <w:t xml:space="preserve">Converts a given storage device of elements of type </w:t>
       </w:r>
       <w:proofErr w:type="spellStart"/>
@@ -34060,7 +34042,6 @@
       </w:pPr>
       <w:proofErr w:type="spellStart"/>
       <w:r>
-        <w:lastRenderedPageBreak/>
         <w:t>Amnon</w:t>
       </w:r>
       <w:proofErr w:type="spellEnd"/>
@@ -34109,6 +34090,7 @@
         <w:jc w:val="both"/>
       </w:pPr>
       <w:r>
+        <w:lastRenderedPageBreak/>
         <w:t>W. Lowe</w:t>
       </w:r>
       <w:r>
@@ -37851,7 +37833,7 @@
 </file>
 
 <file path=customXml/itemProps1.xml><?xml version="1.0" encoding="utf-8"?>
-<ds:datastoreItem xmlns:ds="http://schemas.openxmlformats.org/officeDocument/2006/customXml" ds:itemID="{BAC4E177-1989-427D-9E4B-8DC815E37319}">
+<ds:datastoreItem xmlns:ds="http://schemas.openxmlformats.org/officeDocument/2006/customXml" ds:itemID="{384B7625-BC21-4F66-B3C0-653569EA2978}">
   <ds:schemaRefs>
     <ds:schemaRef ds:uri="http://schemas.openxmlformats.org/officeDocument/2006/bibliography"/>
   </ds:schemaRefs>

</xml_diff>